<commit_message>
changed font sizes to rem
</commit_message>
<xml_diff>
--- a/lesson-5/atmospheria-site-plan.docx
+++ b/lesson-5/atmospheria-site-plan.docx
@@ -530,16 +530,7 @@
         <w:t xml:space="preserve"> male</w:t>
       </w:r>
       <w:r>
-        <w:t>.</w:t>
-      </w:r>
-      <w:r>
-        <w:t xml:space="preserve"> </w:t>
-      </w:r>
-      <w:r>
-        <w:t>Likes to play soccer</w:t>
-      </w:r>
-      <w:r>
-        <w:t xml:space="preserve"> at the weekend</w:t>
+        <w:t>. Likes to play soccer at the weekend</w:t>
       </w:r>
       <w:r>
         <w:t>. Has an evening job</w:t>
@@ -919,13 +910,7 @@
         <w:rPr>
           <w:b/>
         </w:rPr>
-        <w:t xml:space="preserve">Scenario </w:t>
-      </w:r>
-      <w:r>
-        <w:rPr>
-          <w:b/>
-        </w:rPr>
-        <w:t>2</w:t>
+        <w:t>Scenario 2</w:t>
       </w:r>
     </w:p>
     <w:p>
@@ -947,13 +932,7 @@
         <w:rPr>
           <w:b/>
         </w:rPr>
-        <w:t xml:space="preserve">Scenario </w:t>
-      </w:r>
-      <w:r>
-        <w:rPr>
-          <w:b/>
-        </w:rPr>
-        <w:t>3</w:t>
+        <w:t>Scenario 3</w:t>
       </w:r>
     </w:p>
     <w:p>
@@ -973,13 +952,7 @@
         <w:rPr>
           <w:b/>
         </w:rPr>
-        <w:t xml:space="preserve">Scenario </w:t>
-      </w:r>
-      <w:r>
-        <w:rPr>
-          <w:b/>
-        </w:rPr>
-        <w:t>4</w:t>
+        <w:t>Scenario 4</w:t>
       </w:r>
     </w:p>
     <w:p>
@@ -998,13 +971,7 @@
         <w:rPr>
           <w:b/>
         </w:rPr>
-        <w:t xml:space="preserve">Scenario </w:t>
-      </w:r>
-      <w:r>
-        <w:rPr>
-          <w:b/>
-        </w:rPr>
-        <w:t>5</w:t>
+        <w:t>Scenario 5</w:t>
       </w:r>
     </w:p>
     <w:p>
@@ -1197,10 +1164,7 @@
     <w:p/>
     <w:p/>
     <w:p/>
-    <w:p>
-      <w:bookmarkStart w:id="0" w:name="_GoBack"/>
-      <w:bookmarkEnd w:id="0"/>
-    </w:p>
+    <w:p/>
     <w:p>
       <w:pPr>
         <w:rPr>
@@ -1230,7 +1194,7 @@
       <w:tblGrid>
         <w:gridCol w:w="2335"/>
         <w:gridCol w:w="1331"/>
-        <w:gridCol w:w="809"/>
+        <w:gridCol w:w="1250"/>
         <w:gridCol w:w="1263"/>
         <w:gridCol w:w="2507"/>
       </w:tblGrid>
@@ -1321,7 +1285,7 @@
           </w:tcPr>
           <w:p>
             <w:r>
-              <w:t>40px</w:t>
+              <w:t>3rem</w:t>
             </w:r>
           </w:p>
         </w:tc>
@@ -1377,6 +1341,87 @@
           </w:tcPr>
           <w:p>
             <w:r>
+              <w:t>Motto</w:t>
+            </w:r>
+          </w:p>
+        </w:tc>
+        <w:tc>
+          <w:tcPr>
+            <w:tcW w:w="1331" w:type="dxa"/>
+          </w:tcPr>
+          <w:p>
+            <w:r>
+              <w:t>Montserrat</w:t>
+            </w:r>
+          </w:p>
+        </w:tc>
+        <w:tc>
+          <w:tcPr>
+            <w:tcW w:w="809" w:type="dxa"/>
+          </w:tcPr>
+          <w:p>
+            <w:r>
+              <w:t>1rem</w:t>
+            </w:r>
+          </w:p>
+        </w:tc>
+        <w:tc>
+          <w:tcPr>
+            <w:tcW w:w="1263" w:type="dxa"/>
+            <w:tcBorders>
+              <w:bottom w:val="single" w:sz="4" w:space="0" w:color="auto"/>
+            </w:tcBorders>
+            <w:shd w:val="clear" w:color="auto" w:fill="B8D8D8"/>
+          </w:tcPr>
+          <w:p>
+            <w:r>
+              <w:t>#</w:t>
+            </w:r>
+            <w:proofErr w:type="spellStart"/>
+            <w:r>
+              <w:t>fff</w:t>
+            </w:r>
+            <w:proofErr w:type="spellEnd"/>
+          </w:p>
+        </w:tc>
+        <w:tc>
+          <w:tcPr>
+            <w:tcW w:w="2507" w:type="dxa"/>
+            <w:tcBorders>
+              <w:bottom w:val="single" w:sz="4" w:space="0" w:color="auto"/>
+            </w:tcBorders>
+            <w:shd w:val="clear" w:color="auto" w:fill="B8D8D8"/>
+          </w:tcPr>
+          <w:p>
+            <w:pPr>
+              <w:rPr>
+                <w:rFonts w:ascii="Montserrat" w:hAnsi="Montserrat"/>
+                <w:sz w:val="32"/>
+                <w:szCs w:val="32"/>
+              </w:rPr>
+            </w:pPr>
+            <w:r>
+              <w:rPr>
+                <w:rFonts w:ascii="Montserrat" w:hAnsi="Montserrat"/>
+                <w:color w:val="FFFFFF" w:themeColor="background1"/>
+                <w:sz w:val="32"/>
+                <w:szCs w:val="32"/>
+              </w:rPr>
+              <w:t>Sample</w:t>
+            </w:r>
+          </w:p>
+        </w:tc>
+      </w:tr>
+      <w:tr>
+        <w:trPr>
+          <w:jc w:val="center"/>
+        </w:trPr>
+        <w:tc>
+          <w:tcPr>
+            <w:tcW w:w="2335" w:type="dxa"/>
+          </w:tcPr>
+          <w:p>
+            <w:r>
               <w:t>Primary Navigation</w:t>
             </w:r>
           </w:p>
@@ -1397,7 +1442,7 @@
           </w:tcPr>
           <w:p>
             <w:r>
-              <w:t>30px</w:t>
+              <w:t>.9rem</w:t>
             </w:r>
           </w:p>
         </w:tc>
@@ -1472,7 +1517,7 @@
           </w:tcPr>
           <w:p>
             <w:r>
-              <w:t>20px</w:t>
+              <w:t>0.75rem</w:t>
             </w:r>
           </w:p>
         </w:tc>
@@ -1491,6 +1536,209 @@
           <w:tcPr>
             <w:tcW w:w="2507" w:type="dxa"/>
             <w:shd w:val="clear" w:color="auto" w:fill="4F6367"/>
+          </w:tcPr>
+          <w:p>
+            <w:pPr>
+              <w:rPr>
+                <w:rFonts w:ascii="Montserrat" w:hAnsi="Montserrat"/>
+              </w:rPr>
+            </w:pPr>
+            <w:r>
+              <w:rPr>
+                <w:rFonts w:ascii="Montserrat" w:hAnsi="Montserrat"/>
+                <w:color w:val="FFFFFF" w:themeColor="background1"/>
+              </w:rPr>
+              <w:t>Sample</w:t>
+            </w:r>
+          </w:p>
+        </w:tc>
+      </w:tr>
+      <w:tr>
+        <w:trPr>
+          <w:jc w:val="center"/>
+        </w:trPr>
+        <w:tc>
+          <w:tcPr>
+            <w:tcW w:w="2335" w:type="dxa"/>
+          </w:tcPr>
+          <w:p>
+            <w:r>
+              <w:t>Heading 1 (h1)</w:t>
+            </w:r>
+          </w:p>
+        </w:tc>
+        <w:tc>
+          <w:tcPr>
+            <w:tcW w:w="1331" w:type="dxa"/>
+          </w:tcPr>
+          <w:p>
+            <w:r>
+              <w:t>Montserrat</w:t>
+            </w:r>
+          </w:p>
+        </w:tc>
+        <w:tc>
+          <w:tcPr>
+            <w:tcW w:w="809" w:type="dxa"/>
+          </w:tcPr>
+          <w:p>
+            <w:r>
+              <w:t>1.875rem</w:t>
+            </w:r>
+          </w:p>
+        </w:tc>
+        <w:tc>
+          <w:tcPr>
+            <w:tcW w:w="1263" w:type="dxa"/>
+          </w:tcPr>
+          <w:p>
+            <w:r>
+              <w:t>#7a9e9f</w:t>
+            </w:r>
+          </w:p>
+        </w:tc>
+        <w:tc>
+          <w:tcPr>
+            <w:tcW w:w="2507" w:type="dxa"/>
+          </w:tcPr>
+          <w:p>
+            <w:pPr>
+              <w:rPr>
+                <w:color w:val="7A9E9F"/>
+                <w:sz w:val="45"/>
+                <w:szCs w:val="45"/>
+              </w:rPr>
+            </w:pPr>
+            <w:r>
+              <w:rPr>
+                <w:rFonts w:ascii="Montserrat" w:hAnsi="Montserrat"/>
+                <w:color w:val="7A9E9F"/>
+                <w:sz w:val="45"/>
+                <w:szCs w:val="45"/>
+              </w:rPr>
+              <w:t>Sample</w:t>
+            </w:r>
+          </w:p>
+        </w:tc>
+      </w:tr>
+      <w:tr>
+        <w:trPr>
+          <w:jc w:val="center"/>
+        </w:trPr>
+        <w:tc>
+          <w:tcPr>
+            <w:tcW w:w="2335" w:type="dxa"/>
+          </w:tcPr>
+          <w:p>
+            <w:r>
+              <w:t>Heading 2 (h2)</w:t>
+            </w:r>
+          </w:p>
+        </w:tc>
+        <w:tc>
+          <w:tcPr>
+            <w:tcW w:w="1331" w:type="dxa"/>
+          </w:tcPr>
+          <w:p>
+            <w:r>
+              <w:t>Montserrat</w:t>
+            </w:r>
+          </w:p>
+        </w:tc>
+        <w:tc>
+          <w:tcPr>
+            <w:tcW w:w="809" w:type="dxa"/>
+          </w:tcPr>
+          <w:p>
+            <w:r>
+              <w:t>1.</w:t>
+            </w:r>
+            <w:r>
+              <w:t>5625rem</w:t>
+            </w:r>
+          </w:p>
+        </w:tc>
+        <w:tc>
+          <w:tcPr>
+            <w:tcW w:w="1263" w:type="dxa"/>
+          </w:tcPr>
+          <w:p>
+            <w:r>
+              <w:t>#7a9e9f</w:t>
+            </w:r>
+          </w:p>
+        </w:tc>
+        <w:tc>
+          <w:tcPr>
+            <w:tcW w:w="2507" w:type="dxa"/>
+          </w:tcPr>
+          <w:p>
+            <w:pPr>
+              <w:rPr>
+                <w:rFonts w:ascii="Montserrat" w:hAnsi="Montserrat"/>
+                <w:sz w:val="36"/>
+                <w:szCs w:val="36"/>
+              </w:rPr>
+            </w:pPr>
+            <w:r>
+              <w:rPr>
+                <w:rFonts w:ascii="Montserrat" w:hAnsi="Montserrat"/>
+                <w:color w:val="7A9E9F"/>
+                <w:sz w:val="36"/>
+                <w:szCs w:val="36"/>
+              </w:rPr>
+              <w:t>Sample</w:t>
+            </w:r>
+          </w:p>
+        </w:tc>
+      </w:tr>
+      <w:tr>
+        <w:trPr>
+          <w:jc w:val="center"/>
+        </w:trPr>
+        <w:tc>
+          <w:tcPr>
+            <w:tcW w:w="2335" w:type="dxa"/>
+          </w:tcPr>
+          <w:p>
+            <w:r>
+              <w:t>Heading 3 (h3)</w:t>
+            </w:r>
+          </w:p>
+        </w:tc>
+        <w:tc>
+          <w:tcPr>
+            <w:tcW w:w="1331" w:type="dxa"/>
+          </w:tcPr>
+          <w:p>
+            <w:r>
+              <w:t>Montserrat</w:t>
+            </w:r>
+          </w:p>
+        </w:tc>
+        <w:tc>
+          <w:tcPr>
+            <w:tcW w:w="809" w:type="dxa"/>
+          </w:tcPr>
+          <w:p>
+            <w:r>
+              <w:t>1.25rem</w:t>
+            </w:r>
+          </w:p>
+        </w:tc>
+        <w:tc>
+          <w:tcPr>
+            <w:tcW w:w="1263" w:type="dxa"/>
+          </w:tcPr>
+          <w:p>
+            <w:r>
+              <w:t>#7a9e9f</w:t>
+            </w:r>
+          </w:p>
+        </w:tc>
+        <w:tc>
+          <w:tcPr>
+            <w:tcW w:w="2507" w:type="dxa"/>
           </w:tcPr>
           <w:p>
             <w:pPr>
@@ -1503,7 +1751,7 @@
             <w:r>
               <w:rPr>
                 <w:rFonts w:ascii="Montserrat" w:hAnsi="Montserrat"/>
-                <w:color w:val="FFFFFF" w:themeColor="background1"/>
+                <w:color w:val="7A9E9F"/>
                 <w:sz w:val="30"/>
                 <w:szCs w:val="30"/>
               </w:rPr>
@@ -1522,7 +1770,7 @@
           </w:tcPr>
           <w:p>
             <w:r>
-              <w:t>Heading 1 (h1)</w:t>
+              <w:t>Paragraph text (p)</w:t>
             </w:r>
           </w:p>
         </w:tc>
@@ -1531,9 +1779,11 @@
             <w:tcW w:w="1331" w:type="dxa"/>
           </w:tcPr>
           <w:p>
-            <w:r>
-              <w:t>Montserrat</w:t>
-            </w:r>
+            <w:proofErr w:type="spellStart"/>
+            <w:r>
+              <w:t>Raleway</w:t>
+            </w:r>
+            <w:proofErr w:type="spellEnd"/>
           </w:p>
         </w:tc>
         <w:tc>
@@ -1542,214 +1792,13 @@
           </w:tcPr>
           <w:p>
             <w:r>
-              <w:t>30px</w:t>
-            </w:r>
-          </w:p>
-        </w:tc>
-        <w:tc>
-          <w:tcPr>
-            <w:tcW w:w="1263" w:type="dxa"/>
-          </w:tcPr>
-          <w:p>
-            <w:r>
-              <w:t>#7a9e9f</w:t>
-            </w:r>
-          </w:p>
-        </w:tc>
-        <w:tc>
-          <w:tcPr>
-            <w:tcW w:w="2507" w:type="dxa"/>
-          </w:tcPr>
-          <w:p>
-            <w:pPr>
-              <w:rPr>
-                <w:color w:val="7A9E9F"/>
-                <w:sz w:val="45"/>
-                <w:szCs w:val="45"/>
-              </w:rPr>
-            </w:pPr>
-            <w:r>
-              <w:rPr>
-                <w:rFonts w:ascii="Montserrat" w:hAnsi="Montserrat"/>
-                <w:color w:val="7A9E9F"/>
-                <w:sz w:val="45"/>
-                <w:szCs w:val="45"/>
-              </w:rPr>
-              <w:t>Sample</w:t>
-            </w:r>
-          </w:p>
-        </w:tc>
-      </w:tr>
-      <w:tr>
-        <w:trPr>
-          <w:jc w:val="center"/>
-        </w:trPr>
-        <w:tc>
-          <w:tcPr>
-            <w:tcW w:w="2335" w:type="dxa"/>
-          </w:tcPr>
-          <w:p>
-            <w:r>
-              <w:t>Heading 2 (h2)</w:t>
-            </w:r>
-          </w:p>
-        </w:tc>
-        <w:tc>
-          <w:tcPr>
-            <w:tcW w:w="1331" w:type="dxa"/>
-          </w:tcPr>
-          <w:p>
-            <w:r>
-              <w:t>Montserrat</w:t>
-            </w:r>
-          </w:p>
-        </w:tc>
-        <w:tc>
-          <w:tcPr>
-            <w:tcW w:w="809" w:type="dxa"/>
-          </w:tcPr>
-          <w:p>
-            <w:r>
-              <w:t>25px</w:t>
-            </w:r>
-          </w:p>
-        </w:tc>
-        <w:tc>
-          <w:tcPr>
-            <w:tcW w:w="1263" w:type="dxa"/>
-          </w:tcPr>
-          <w:p>
-            <w:r>
-              <w:t>#7a9e9f</w:t>
-            </w:r>
-          </w:p>
-        </w:tc>
-        <w:tc>
-          <w:tcPr>
-            <w:tcW w:w="2507" w:type="dxa"/>
-          </w:tcPr>
-          <w:p>
-            <w:pPr>
-              <w:rPr>
-                <w:rFonts w:ascii="Montserrat" w:hAnsi="Montserrat"/>
-                <w:sz w:val="36"/>
-                <w:szCs w:val="36"/>
-              </w:rPr>
-            </w:pPr>
-            <w:r>
-              <w:rPr>
-                <w:rFonts w:ascii="Montserrat" w:hAnsi="Montserrat"/>
-                <w:color w:val="7A9E9F"/>
-                <w:sz w:val="36"/>
-                <w:szCs w:val="36"/>
-              </w:rPr>
-              <w:t>Sample</w:t>
-            </w:r>
-          </w:p>
-        </w:tc>
-      </w:tr>
-      <w:tr>
-        <w:trPr>
-          <w:jc w:val="center"/>
-        </w:trPr>
-        <w:tc>
-          <w:tcPr>
-            <w:tcW w:w="2335" w:type="dxa"/>
-          </w:tcPr>
-          <w:p>
-            <w:r>
-              <w:t>Heading 3 (h3)</w:t>
-            </w:r>
-          </w:p>
-        </w:tc>
-        <w:tc>
-          <w:tcPr>
-            <w:tcW w:w="1331" w:type="dxa"/>
-          </w:tcPr>
-          <w:p>
-            <w:r>
-              <w:t>Montserrat</w:t>
-            </w:r>
-          </w:p>
-        </w:tc>
-        <w:tc>
-          <w:tcPr>
-            <w:tcW w:w="809" w:type="dxa"/>
-          </w:tcPr>
-          <w:p>
-            <w:r>
-              <w:t>20px</w:t>
-            </w:r>
-          </w:p>
-        </w:tc>
-        <w:tc>
-          <w:tcPr>
-            <w:tcW w:w="1263" w:type="dxa"/>
-          </w:tcPr>
-          <w:p>
-            <w:r>
-              <w:t>#7a9e9f</w:t>
-            </w:r>
-          </w:p>
-        </w:tc>
-        <w:tc>
-          <w:tcPr>
-            <w:tcW w:w="2507" w:type="dxa"/>
-          </w:tcPr>
-          <w:p>
-            <w:pPr>
-              <w:rPr>
-                <w:rFonts w:ascii="Montserrat" w:hAnsi="Montserrat"/>
-                <w:sz w:val="30"/>
-                <w:szCs w:val="30"/>
-              </w:rPr>
-            </w:pPr>
-            <w:r>
-              <w:rPr>
-                <w:rFonts w:ascii="Montserrat" w:hAnsi="Montserrat"/>
-                <w:color w:val="7A9E9F"/>
-                <w:sz w:val="30"/>
-                <w:szCs w:val="30"/>
-              </w:rPr>
-              <w:t>Sample</w:t>
-            </w:r>
-          </w:p>
-        </w:tc>
-      </w:tr>
-      <w:tr>
-        <w:trPr>
-          <w:jc w:val="center"/>
-        </w:trPr>
-        <w:tc>
-          <w:tcPr>
-            <w:tcW w:w="2335" w:type="dxa"/>
-          </w:tcPr>
-          <w:p>
-            <w:r>
-              <w:t>Paragraph text (p)</w:t>
-            </w:r>
-          </w:p>
-        </w:tc>
-        <w:tc>
-          <w:tcPr>
-            <w:tcW w:w="1331" w:type="dxa"/>
-          </w:tcPr>
-          <w:p>
-            <w:proofErr w:type="spellStart"/>
-            <w:r>
-              <w:t>Raleway</w:t>
-            </w:r>
-            <w:proofErr w:type="spellEnd"/>
-          </w:p>
-        </w:tc>
-        <w:tc>
-          <w:tcPr>
-            <w:tcW w:w="809" w:type="dxa"/>
-          </w:tcPr>
-          <w:p>
-            <w:r>
-              <w:t>16px</w:t>
-            </w:r>
+              <w:t>1</w:t>
+            </w:r>
+            <w:r>
+              <w:t>rem</w:t>
+            </w:r>
+            <w:bookmarkStart w:id="0" w:name="_GoBack"/>
+            <w:bookmarkEnd w:id="0"/>
           </w:p>
         </w:tc>
         <w:tc>
@@ -2902,7 +2951,7 @@
 </file>
 
 <file path=customXml/itemProps1.xml><?xml version="1.0" encoding="utf-8"?>
-<ds:datastoreItem xmlns:ds="http://schemas.openxmlformats.org/officeDocument/2006/customXml" ds:itemID="{933EDD34-9A6D-474E-8C46-82F8DF65C693}">
+<ds:datastoreItem xmlns:ds="http://schemas.openxmlformats.org/officeDocument/2006/customXml" ds:itemID="{8A7892CE-09A2-C24C-9B71-28C7A645BDB6}">
   <ds:schemaRefs>
     <ds:schemaRef ds:uri="http://schemas.openxmlformats.org/officeDocument/2006/bibliography"/>
   </ds:schemaRefs>

</xml_diff>